<commit_message>
repair invaders sound + refresh DB
</commit_message>
<xml_diff>
--- a/documentation/report.docx
+++ b/documentation/report.docx
@@ -605,12 +605,12 @@
                 <wp:extent cx="3890645" cy="1671955"/>
                 <wp:effectExtent b="0" l="0" r="0" t="0"/>
                 <wp:wrapNone/>
-                <wp:docPr id="1" name="image12.png"/>
+                <wp:docPr id="1" name="image13.png"/>
                 <a:graphic>
                   <a:graphicData uri="http://schemas.openxmlformats.org/drawingml/2006/picture">
                     <pic:pic>
                       <pic:nvPicPr>
-                        <pic:cNvPr id="0" name="image12.png"/>
+                        <pic:cNvPr id="0" name="image13.png"/>
                         <pic:cNvPicPr preferRelativeResize="0"/>
                       </pic:nvPicPr>
                       <pic:blipFill>
@@ -949,12 +949,12 @@
                 <wp:extent cx="6144895" cy="601980"/>
                 <wp:effectExtent b="0" l="0" r="0" t="0"/>
                 <wp:wrapNone/>
-                <wp:docPr id="2" name="image13.png"/>
+                <wp:docPr id="2" name="image14.png"/>
                 <a:graphic>
                   <a:graphicData uri="http://schemas.openxmlformats.org/drawingml/2006/picture">
                     <pic:pic>
                       <pic:nvPicPr>
-                        <pic:cNvPr id="0" name="image13.png"/>
+                        <pic:cNvPr id="0" name="image14.png"/>
                         <pic:cNvPicPr preferRelativeResize="0"/>
                       </pic:nvPicPr>
                       <pic:blipFill>
@@ -1071,42 +1071,54 @@
       <w:sdtContent>
         <w:p>
           <w:pPr>
-            <w:keepNext w:val="0"/>
-            <w:keepLines w:val="0"/>
-            <w:widowControl w:val="1"/>
-            <w:pBdr>
-              <w:top w:space="0" w:sz="0" w:val="nil"/>
-              <w:left w:space="0" w:sz="0" w:val="nil"/>
-              <w:bottom w:space="0" w:sz="0" w:val="nil"/>
-              <w:right w:space="0" w:sz="0" w:val="nil"/>
-              <w:between w:space="0" w:sz="0" w:val="nil"/>
-            </w:pBdr>
-            <w:shd w:fill="auto" w:val="clear"/>
             <w:tabs>
-              <w:tab w:val="right" w:pos="9345"/>
+              <w:tab w:val="right" w:pos="9359"/>
             </w:tabs>
-            <w:spacing w:after="100" w:before="0" w:line="276" w:lineRule="auto"/>
-            <w:ind w:left="0" w:right="0" w:firstLine="0"/>
+            <w:spacing w:before="80" w:line="240" w:lineRule="auto"/>
+            <w:ind w:left="0" w:firstLine="0"/>
             <w:contextualSpacing w:val="0"/>
-            <w:jc w:val="left"/>
             <w:rPr>
-              <w:rFonts w:ascii="Times New Roman" w:cs="Times New Roman" w:eastAsia="Times New Roman" w:hAnsi="Times New Roman"/>
-              <w:b w:val="0"/>
-              <w:i w:val="0"/>
-              <w:smallCaps w:val="0"/>
-              <w:strike w:val="0"/>
               <w:color w:val="000000"/>
-              <w:sz w:val="24"/>
-              <w:szCs w:val="24"/>
-              <w:u w:val="none"/>
-              <w:shd w:fill="auto" w:val="clear"/>
-              <w:vertAlign w:val="baseline"/>
             </w:rPr>
           </w:pPr>
           <w:r>
             <w:fldChar w:fldCharType="begin"/>
             <w:instrText xml:space="preserve"> TOC \h \u \z </w:instrText>
             <w:fldChar w:fldCharType="separate"/>
+          </w:r>
+          <w:hyperlink w:anchor="_1fob9te">
+            <w:r>
+              <w:rPr>
+                <w:b w:val="1"/>
+                <w:color w:val="000000"/>
+                <w:rtl w:val="0"/>
+              </w:rPr>
+              <w:t xml:space="preserve">Введение</w:t>
+            </w:r>
+          </w:hyperlink>
+          <w:r>
+            <w:rPr>
+              <w:b w:val="1"/>
+              <w:color w:val="000000"/>
+              <w:rtl w:val="0"/>
+            </w:rPr>
+            <w:tab/>
+          </w:r>
+          <w:r>
+            <w:fldChar w:fldCharType="begin"/>
+            <w:instrText xml:space="preserve"> PAGEREF _1fob9te \h </w:instrText>
+            <w:fldChar w:fldCharType="separate"/>
+          </w:r>
+          <w:r>
+            <w:rPr>
+              <w:b w:val="1"/>
+              <w:color w:val="000000"/>
+              <w:rtl w:val="0"/>
+            </w:rPr>
+            <w:t xml:space="preserve">3</w:t>
+          </w:r>
+          <w:r>
+            <w:fldChar w:fldCharType="end"/>
           </w:r>
           <w:r>
             <w:rPr>
@@ -1116,59 +1128,50 @@
         </w:p>
         <w:p>
           <w:pPr>
-            <w:keepNext w:val="0"/>
-            <w:keepLines w:val="0"/>
-            <w:widowControl w:val="1"/>
-            <w:pBdr>
-              <w:top w:space="0" w:sz="0" w:val="nil"/>
-              <w:left w:space="0" w:sz="0" w:val="nil"/>
-              <w:bottom w:space="0" w:sz="0" w:val="nil"/>
-              <w:right w:space="0" w:sz="0" w:val="nil"/>
-              <w:between w:space="0" w:sz="0" w:val="nil"/>
-            </w:pBdr>
-            <w:shd w:fill="auto" w:val="clear"/>
             <w:tabs>
-              <w:tab w:val="right" w:pos="9345"/>
+              <w:tab w:val="right" w:pos="9359"/>
             </w:tabs>
-            <w:spacing w:after="100" w:before="0" w:line="276" w:lineRule="auto"/>
-            <w:ind w:left="0" w:right="0" w:firstLine="0"/>
+            <w:spacing w:before="200" w:line="240" w:lineRule="auto"/>
+            <w:ind w:left="0" w:firstLine="0"/>
             <w:contextualSpacing w:val="0"/>
-            <w:jc w:val="left"/>
             <w:rPr>
-              <w:rFonts w:ascii="Times New Roman" w:cs="Times New Roman" w:eastAsia="Times New Roman" w:hAnsi="Times New Roman"/>
-              <w:b w:val="0"/>
-              <w:i w:val="0"/>
-              <w:smallCaps w:val="0"/>
-              <w:strike w:val="0"/>
               <w:color w:val="000000"/>
-              <w:sz w:val="24"/>
-              <w:szCs w:val="24"/>
-              <w:u w:val="none"/>
-              <w:shd w:fill="auto" w:val="clear"/>
-              <w:vertAlign w:val="baseline"/>
             </w:rPr>
           </w:pPr>
-          <w:hyperlink w:anchor="_1fob9te">
+          <w:hyperlink w:anchor="_3znysh7">
             <w:r>
               <w:rPr>
-                <w:rFonts w:ascii="Times New Roman" w:cs="Times New Roman" w:eastAsia="Times New Roman" w:hAnsi="Times New Roman"/>
-                <w:b w:val="0"/>
-                <w:i w:val="0"/>
-                <w:smallCaps w:val="0"/>
-                <w:strike w:val="0"/>
-                <w:color w:val="00000a"/>
-                <w:sz w:val="24"/>
-                <w:szCs w:val="24"/>
-                <w:u w:val="none"/>
-                <w:shd w:fill="auto" w:val="clear"/>
-                <w:vertAlign w:val="baseline"/>
+                <w:b w:val="1"/>
+                <w:color w:val="000000"/>
                 <w:rtl w:val="0"/>
               </w:rPr>
-              <w:t xml:space="preserve">Введение</w:t>
-              <w:tab/>
-              <w:t xml:space="preserve">3</w:t>
+              <w:t xml:space="preserve">Анализ предметной области и определение требований к системе</w:t>
             </w:r>
           </w:hyperlink>
+          <w:r>
+            <w:rPr>
+              <w:b w:val="1"/>
+              <w:color w:val="000000"/>
+              <w:rtl w:val="0"/>
+            </w:rPr>
+            <w:tab/>
+          </w:r>
+          <w:r>
+            <w:fldChar w:fldCharType="begin"/>
+            <w:instrText xml:space="preserve"> PAGEREF _3znysh7 \h </w:instrText>
+            <w:fldChar w:fldCharType="separate"/>
+          </w:r>
+          <w:r>
+            <w:rPr>
+              <w:b w:val="1"/>
+              <w:color w:val="000000"/>
+              <w:rtl w:val="0"/>
+            </w:rPr>
+            <w:t xml:space="preserve">3</w:t>
+          </w:r>
+          <w:r>
+            <w:fldChar w:fldCharType="end"/>
+          </w:r>
           <w:r>
             <w:rPr>
               <w:rtl w:val="0"/>
@@ -1177,59 +1180,50 @@
         </w:p>
         <w:p>
           <w:pPr>
-            <w:keepNext w:val="0"/>
-            <w:keepLines w:val="0"/>
-            <w:widowControl w:val="1"/>
-            <w:pBdr>
-              <w:top w:space="0" w:sz="0" w:val="nil"/>
-              <w:left w:space="0" w:sz="0" w:val="nil"/>
-              <w:bottom w:space="0" w:sz="0" w:val="nil"/>
-              <w:right w:space="0" w:sz="0" w:val="nil"/>
-              <w:between w:space="0" w:sz="0" w:val="nil"/>
-            </w:pBdr>
-            <w:shd w:fill="auto" w:val="clear"/>
             <w:tabs>
-              <w:tab w:val="right" w:pos="9345"/>
+              <w:tab w:val="right" w:pos="9359"/>
             </w:tabs>
-            <w:spacing w:after="100" w:before="0" w:line="276" w:lineRule="auto"/>
-            <w:ind w:left="0" w:right="0" w:firstLine="0"/>
+            <w:spacing w:before="200" w:line="240" w:lineRule="auto"/>
+            <w:ind w:left="0" w:firstLine="0"/>
             <w:contextualSpacing w:val="0"/>
-            <w:jc w:val="left"/>
             <w:rPr>
-              <w:rFonts w:ascii="Times New Roman" w:cs="Times New Roman" w:eastAsia="Times New Roman" w:hAnsi="Times New Roman"/>
-              <w:b w:val="0"/>
-              <w:i w:val="0"/>
-              <w:smallCaps w:val="0"/>
-              <w:strike w:val="0"/>
               <w:color w:val="000000"/>
-              <w:sz w:val="24"/>
-              <w:szCs w:val="24"/>
-              <w:u w:val="none"/>
-              <w:shd w:fill="auto" w:val="clear"/>
-              <w:vertAlign w:val="baseline"/>
             </w:rPr>
           </w:pPr>
-          <w:hyperlink w:anchor="_3znysh7">
+          <w:hyperlink w:anchor="_2et92p0">
             <w:r>
               <w:rPr>
-                <w:rFonts w:ascii="Times New Roman" w:cs="Times New Roman" w:eastAsia="Times New Roman" w:hAnsi="Times New Roman"/>
-                <w:b w:val="0"/>
-                <w:i w:val="0"/>
-                <w:smallCaps w:val="0"/>
-                <w:strike w:val="0"/>
-                <w:color w:val="00000a"/>
-                <w:sz w:val="24"/>
-                <w:szCs w:val="24"/>
-                <w:u w:val="none"/>
-                <w:shd w:fill="auto" w:val="clear"/>
-                <w:vertAlign w:val="baseline"/>
+                <w:b w:val="1"/>
+                <w:color w:val="000000"/>
                 <w:rtl w:val="0"/>
               </w:rPr>
-              <w:t xml:space="preserve">Анализ предметной области и определение требований к системе</w:t>
-              <w:tab/>
-              <w:t xml:space="preserve">3</w:t>
+              <w:t xml:space="preserve">Проектирование реляционной БД</w:t>
             </w:r>
           </w:hyperlink>
+          <w:r>
+            <w:rPr>
+              <w:b w:val="1"/>
+              <w:color w:val="000000"/>
+              <w:rtl w:val="0"/>
+            </w:rPr>
+            <w:tab/>
+          </w:r>
+          <w:r>
+            <w:fldChar w:fldCharType="begin"/>
+            <w:instrText xml:space="preserve"> PAGEREF _2et92p0 \h </w:instrText>
+            <w:fldChar w:fldCharType="separate"/>
+          </w:r>
+          <w:r>
+            <w:rPr>
+              <w:b w:val="1"/>
+              <w:color w:val="000000"/>
+              <w:rtl w:val="0"/>
+            </w:rPr>
+            <w:t xml:space="preserve">7</w:t>
+          </w:r>
+          <w:r>
+            <w:fldChar w:fldCharType="end"/>
+          </w:r>
           <w:r>
             <w:rPr>
               <w:rtl w:val="0"/>
@@ -1238,59 +1232,50 @@
         </w:p>
         <w:p>
           <w:pPr>
-            <w:keepNext w:val="0"/>
-            <w:keepLines w:val="0"/>
-            <w:widowControl w:val="1"/>
-            <w:pBdr>
-              <w:top w:space="0" w:sz="0" w:val="nil"/>
-              <w:left w:space="0" w:sz="0" w:val="nil"/>
-              <w:bottom w:space="0" w:sz="0" w:val="nil"/>
-              <w:right w:space="0" w:sz="0" w:val="nil"/>
-              <w:between w:space="0" w:sz="0" w:val="nil"/>
-            </w:pBdr>
-            <w:shd w:fill="auto" w:val="clear"/>
             <w:tabs>
-              <w:tab w:val="right" w:pos="9345"/>
+              <w:tab w:val="right" w:pos="9359"/>
             </w:tabs>
-            <w:spacing w:after="100" w:before="0" w:line="276" w:lineRule="auto"/>
-            <w:ind w:left="0" w:right="0" w:firstLine="0"/>
+            <w:spacing w:before="200" w:line="240" w:lineRule="auto"/>
+            <w:ind w:left="0" w:firstLine="0"/>
             <w:contextualSpacing w:val="0"/>
-            <w:jc w:val="left"/>
             <w:rPr>
-              <w:rFonts w:ascii="Times New Roman" w:cs="Times New Roman" w:eastAsia="Times New Roman" w:hAnsi="Times New Roman"/>
-              <w:b w:val="0"/>
-              <w:i w:val="0"/>
-              <w:smallCaps w:val="0"/>
-              <w:strike w:val="0"/>
               <w:color w:val="000000"/>
-              <w:sz w:val="24"/>
-              <w:szCs w:val="24"/>
-              <w:u w:val="none"/>
-              <w:shd w:fill="auto" w:val="clear"/>
-              <w:vertAlign w:val="baseline"/>
             </w:rPr>
           </w:pPr>
-          <w:hyperlink w:anchor="_2et92p0">
+          <w:hyperlink w:anchor="_tyjcwt">
             <w:r>
               <w:rPr>
-                <w:rFonts w:ascii="Times New Roman" w:cs="Times New Roman" w:eastAsia="Times New Roman" w:hAnsi="Times New Roman"/>
-                <w:b w:val="0"/>
-                <w:i w:val="0"/>
-                <w:smallCaps w:val="0"/>
-                <w:strike w:val="0"/>
-                <w:color w:val="00000a"/>
-                <w:sz w:val="24"/>
-                <w:szCs w:val="24"/>
-                <w:u w:val="none"/>
-                <w:shd w:fill="auto" w:val="clear"/>
-                <w:vertAlign w:val="baseline"/>
+                <w:b w:val="1"/>
+                <w:color w:val="000000"/>
                 <w:rtl w:val="0"/>
               </w:rPr>
-              <w:t xml:space="preserve">Проектирование реляционной БД</w:t>
-              <w:tab/>
-              <w:t xml:space="preserve">6</w:t>
+              <w:t xml:space="preserve">ERD</w:t>
             </w:r>
           </w:hyperlink>
+          <w:r>
+            <w:rPr>
+              <w:b w:val="1"/>
+              <w:color w:val="000000"/>
+              <w:rtl w:val="0"/>
+            </w:rPr>
+            <w:tab/>
+          </w:r>
+          <w:r>
+            <w:fldChar w:fldCharType="begin"/>
+            <w:instrText xml:space="preserve"> PAGEREF _tyjcwt \h </w:instrText>
+            <w:fldChar w:fldCharType="separate"/>
+          </w:r>
+          <w:r>
+            <w:rPr>
+              <w:b w:val="1"/>
+              <w:color w:val="000000"/>
+              <w:rtl w:val="0"/>
+            </w:rPr>
+            <w:t xml:space="preserve">7</w:t>
+          </w:r>
+          <w:r>
+            <w:fldChar w:fldCharType="end"/>
+          </w:r>
           <w:r>
             <w:rPr>
               <w:rtl w:val="0"/>
@@ -1299,59 +1284,50 @@
         </w:p>
         <w:p>
           <w:pPr>
-            <w:keepNext w:val="0"/>
-            <w:keepLines w:val="0"/>
-            <w:widowControl w:val="1"/>
-            <w:pBdr>
-              <w:top w:space="0" w:sz="0" w:val="nil"/>
-              <w:left w:space="0" w:sz="0" w:val="nil"/>
-              <w:bottom w:space="0" w:sz="0" w:val="nil"/>
-              <w:right w:space="0" w:sz="0" w:val="nil"/>
-              <w:between w:space="0" w:sz="0" w:val="nil"/>
-            </w:pBdr>
-            <w:shd w:fill="auto" w:val="clear"/>
             <w:tabs>
-              <w:tab w:val="right" w:pos="9345"/>
+              <w:tab w:val="right" w:pos="9359"/>
             </w:tabs>
-            <w:spacing w:after="100" w:before="0" w:line="276" w:lineRule="auto"/>
-            <w:ind w:left="0" w:right="0" w:firstLine="0"/>
+            <w:spacing w:before="200" w:line="240" w:lineRule="auto"/>
+            <w:ind w:left="0" w:firstLine="0"/>
             <w:contextualSpacing w:val="0"/>
-            <w:jc w:val="left"/>
             <w:rPr>
-              <w:rFonts w:ascii="Times New Roman" w:cs="Times New Roman" w:eastAsia="Times New Roman" w:hAnsi="Times New Roman"/>
-              <w:b w:val="0"/>
-              <w:i w:val="0"/>
-              <w:smallCaps w:val="0"/>
-              <w:strike w:val="0"/>
               <w:color w:val="000000"/>
-              <w:sz w:val="24"/>
-              <w:szCs w:val="24"/>
-              <w:u w:val="none"/>
-              <w:shd w:fill="auto" w:val="clear"/>
-              <w:vertAlign w:val="baseline"/>
             </w:rPr>
           </w:pPr>
-          <w:hyperlink w:anchor="_tyjcwt">
+          <w:hyperlink w:anchor="_1t3h5sf">
             <w:r>
               <w:rPr>
-                <w:rFonts w:ascii="Times New Roman" w:cs="Times New Roman" w:eastAsia="Times New Roman" w:hAnsi="Times New Roman"/>
-                <w:b w:val="0"/>
-                <w:i w:val="0"/>
-                <w:smallCaps w:val="0"/>
-                <w:strike w:val="0"/>
-                <w:color w:val="00000a"/>
-                <w:sz w:val="24"/>
-                <w:szCs w:val="24"/>
-                <w:u w:val="none"/>
-                <w:shd w:fill="auto" w:val="clear"/>
-                <w:vertAlign w:val="baseline"/>
+                <w:b w:val="1"/>
+                <w:color w:val="000000"/>
                 <w:rtl w:val="0"/>
               </w:rPr>
-              <w:t xml:space="preserve">ERD</w:t>
-              <w:tab/>
-              <w:t xml:space="preserve">6</w:t>
+              <w:t xml:space="preserve">Схема реляционной БД</w:t>
             </w:r>
           </w:hyperlink>
+          <w:r>
+            <w:rPr>
+              <w:b w:val="1"/>
+              <w:color w:val="000000"/>
+              <w:rtl w:val="0"/>
+            </w:rPr>
+            <w:tab/>
+          </w:r>
+          <w:r>
+            <w:fldChar w:fldCharType="begin"/>
+            <w:instrText xml:space="preserve"> PAGEREF _1t3h5sf \h </w:instrText>
+            <w:fldChar w:fldCharType="separate"/>
+          </w:r>
+          <w:r>
+            <w:rPr>
+              <w:b w:val="1"/>
+              <w:color w:val="000000"/>
+              <w:rtl w:val="0"/>
+            </w:rPr>
+            <w:t xml:space="preserve">8</w:t>
+          </w:r>
+          <w:r>
+            <w:fldChar w:fldCharType="end"/>
+          </w:r>
           <w:r>
             <w:rPr>
               <w:rtl w:val="0"/>
@@ -1360,59 +1336,50 @@
         </w:p>
         <w:p>
           <w:pPr>
-            <w:keepNext w:val="0"/>
-            <w:keepLines w:val="0"/>
-            <w:widowControl w:val="1"/>
-            <w:pBdr>
-              <w:top w:space="0" w:sz="0" w:val="nil"/>
-              <w:left w:space="0" w:sz="0" w:val="nil"/>
-              <w:bottom w:space="0" w:sz="0" w:val="nil"/>
-              <w:right w:space="0" w:sz="0" w:val="nil"/>
-              <w:between w:space="0" w:sz="0" w:val="nil"/>
-            </w:pBdr>
-            <w:shd w:fill="auto" w:val="clear"/>
             <w:tabs>
-              <w:tab w:val="right" w:pos="9345"/>
+              <w:tab w:val="right" w:pos="9359"/>
             </w:tabs>
-            <w:spacing w:after="100" w:before="0" w:line="276" w:lineRule="auto"/>
-            <w:ind w:left="0" w:right="0" w:firstLine="0"/>
+            <w:spacing w:before="200" w:line="240" w:lineRule="auto"/>
+            <w:ind w:left="0" w:firstLine="0"/>
             <w:contextualSpacing w:val="0"/>
-            <w:jc w:val="left"/>
             <w:rPr>
-              <w:rFonts w:ascii="Times New Roman" w:cs="Times New Roman" w:eastAsia="Times New Roman" w:hAnsi="Times New Roman"/>
-              <w:b w:val="0"/>
-              <w:i w:val="0"/>
-              <w:smallCaps w:val="0"/>
-              <w:strike w:val="0"/>
               <w:color w:val="000000"/>
-              <w:sz w:val="24"/>
-              <w:szCs w:val="24"/>
-              <w:u w:val="none"/>
-              <w:shd w:fill="auto" w:val="clear"/>
-              <w:vertAlign w:val="baseline"/>
             </w:rPr>
           </w:pPr>
-          <w:hyperlink w:anchor="_1t3h5sf">
+          <w:hyperlink w:anchor="_3j2qqm3">
             <w:r>
               <w:rPr>
-                <w:rFonts w:ascii="Times New Roman" w:cs="Times New Roman" w:eastAsia="Times New Roman" w:hAnsi="Times New Roman"/>
-                <w:b w:val="0"/>
-                <w:i w:val="0"/>
-                <w:smallCaps w:val="0"/>
-                <w:strike w:val="0"/>
-                <w:color w:val="00000a"/>
-                <w:sz w:val="24"/>
-                <w:szCs w:val="24"/>
-                <w:u w:val="none"/>
-                <w:shd w:fill="auto" w:val="clear"/>
-                <w:vertAlign w:val="baseline"/>
+                <w:b w:val="1"/>
+                <w:color w:val="000000"/>
                 <w:rtl w:val="0"/>
               </w:rPr>
-              <w:t xml:space="preserve">Схема реляционной БД</w:t>
-              <w:tab/>
-              <w:t xml:space="preserve">8</w:t>
+              <w:t xml:space="preserve">Разработка серверной части системы</w:t>
             </w:r>
           </w:hyperlink>
+          <w:r>
+            <w:rPr>
+              <w:b w:val="1"/>
+              <w:color w:val="000000"/>
+              <w:rtl w:val="0"/>
+            </w:rPr>
+            <w:tab/>
+          </w:r>
+          <w:r>
+            <w:fldChar w:fldCharType="begin"/>
+            <w:instrText xml:space="preserve"> PAGEREF _3j2qqm3 \h </w:instrText>
+            <w:fldChar w:fldCharType="separate"/>
+          </w:r>
+          <w:r>
+            <w:rPr>
+              <w:b w:val="1"/>
+              <w:color w:val="000000"/>
+              <w:rtl w:val="0"/>
+            </w:rPr>
+            <w:t xml:space="preserve">9</w:t>
+          </w:r>
+          <w:r>
+            <w:fldChar w:fldCharType="end"/>
+          </w:r>
           <w:r>
             <w:rPr>
               <w:rtl w:val="0"/>
@@ -1421,59 +1388,50 @@
         </w:p>
         <w:p>
           <w:pPr>
-            <w:keepNext w:val="0"/>
-            <w:keepLines w:val="0"/>
-            <w:widowControl w:val="1"/>
-            <w:pBdr>
-              <w:top w:space="0" w:sz="0" w:val="nil"/>
-              <w:left w:space="0" w:sz="0" w:val="nil"/>
-              <w:bottom w:space="0" w:sz="0" w:val="nil"/>
-              <w:right w:space="0" w:sz="0" w:val="nil"/>
-              <w:between w:space="0" w:sz="0" w:val="nil"/>
-            </w:pBdr>
-            <w:shd w:fill="auto" w:val="clear"/>
             <w:tabs>
-              <w:tab w:val="right" w:pos="9345"/>
+              <w:tab w:val="right" w:pos="9359"/>
             </w:tabs>
-            <w:spacing w:after="100" w:before="0" w:line="276" w:lineRule="auto"/>
-            <w:ind w:left="0" w:right="0" w:firstLine="0"/>
+            <w:spacing w:before="200" w:line="240" w:lineRule="auto"/>
+            <w:ind w:left="0" w:firstLine="0"/>
             <w:contextualSpacing w:val="0"/>
-            <w:jc w:val="left"/>
             <w:rPr>
-              <w:rFonts w:ascii="Times New Roman" w:cs="Times New Roman" w:eastAsia="Times New Roman" w:hAnsi="Times New Roman"/>
-              <w:b w:val="0"/>
-              <w:i w:val="0"/>
-              <w:smallCaps w:val="0"/>
-              <w:strike w:val="0"/>
               <w:color w:val="000000"/>
-              <w:sz w:val="24"/>
-              <w:szCs w:val="24"/>
-              <w:u w:val="none"/>
-              <w:shd w:fill="auto" w:val="clear"/>
-              <w:vertAlign w:val="baseline"/>
             </w:rPr>
           </w:pPr>
-          <w:hyperlink w:anchor="_3j2qqm3">
+          <w:hyperlink w:anchor="_1y810tw">
             <w:r>
               <w:rPr>
-                <w:rFonts w:ascii="Times New Roman" w:cs="Times New Roman" w:eastAsia="Times New Roman" w:hAnsi="Times New Roman"/>
-                <w:b w:val="0"/>
-                <w:i w:val="0"/>
-                <w:smallCaps w:val="0"/>
-                <w:strike w:val="0"/>
-                <w:color w:val="00000a"/>
-                <w:sz w:val="24"/>
-                <w:szCs w:val="24"/>
-                <w:u w:val="none"/>
-                <w:shd w:fill="auto" w:val="clear"/>
-                <w:vertAlign w:val="baseline"/>
+                <w:b w:val="1"/>
+                <w:color w:val="000000"/>
                 <w:rtl w:val="0"/>
               </w:rPr>
-              <w:t xml:space="preserve">Разработка серверной части системы</w:t>
-              <w:tab/>
-              <w:t xml:space="preserve">8</w:t>
+              <w:t xml:space="preserve">Реализация полученной системы в среде выбранной СУБД (PostgreSQL)</w:t>
             </w:r>
           </w:hyperlink>
+          <w:r>
+            <w:rPr>
+              <w:b w:val="1"/>
+              <w:color w:val="000000"/>
+              <w:rtl w:val="0"/>
+            </w:rPr>
+            <w:tab/>
+          </w:r>
+          <w:r>
+            <w:fldChar w:fldCharType="begin"/>
+            <w:instrText xml:space="preserve"> PAGEREF _1y810tw \h </w:instrText>
+            <w:fldChar w:fldCharType="separate"/>
+          </w:r>
+          <w:r>
+            <w:rPr>
+              <w:b w:val="1"/>
+              <w:color w:val="000000"/>
+              <w:rtl w:val="0"/>
+            </w:rPr>
+            <w:t xml:space="preserve">9</w:t>
+          </w:r>
+          <w:r>
+            <w:fldChar w:fldCharType="end"/>
+          </w:r>
           <w:r>
             <w:rPr>
               <w:rtl w:val="0"/>
@@ -1482,59 +1440,50 @@
         </w:p>
         <w:p>
           <w:pPr>
-            <w:keepNext w:val="0"/>
-            <w:keepLines w:val="0"/>
-            <w:widowControl w:val="1"/>
-            <w:pBdr>
-              <w:top w:space="0" w:sz="0" w:val="nil"/>
-              <w:left w:space="0" w:sz="0" w:val="nil"/>
-              <w:bottom w:space="0" w:sz="0" w:val="nil"/>
-              <w:right w:space="0" w:sz="0" w:val="nil"/>
-              <w:between w:space="0" w:sz="0" w:val="nil"/>
-            </w:pBdr>
-            <w:shd w:fill="auto" w:val="clear"/>
             <w:tabs>
-              <w:tab w:val="right" w:pos="9345"/>
+              <w:tab w:val="right" w:pos="9359"/>
             </w:tabs>
-            <w:spacing w:after="100" w:before="0" w:line="276" w:lineRule="auto"/>
-            <w:ind w:left="0" w:right="0" w:firstLine="0"/>
+            <w:spacing w:before="200" w:line="240" w:lineRule="auto"/>
+            <w:ind w:left="0" w:firstLine="0"/>
             <w:contextualSpacing w:val="0"/>
-            <w:jc w:val="left"/>
             <w:rPr>
-              <w:rFonts w:ascii="Times New Roman" w:cs="Times New Roman" w:eastAsia="Times New Roman" w:hAnsi="Times New Roman"/>
-              <w:b w:val="0"/>
-              <w:i w:val="0"/>
-              <w:smallCaps w:val="0"/>
-              <w:strike w:val="0"/>
               <w:color w:val="000000"/>
-              <w:sz w:val="24"/>
-              <w:szCs w:val="24"/>
-              <w:u w:val="none"/>
-              <w:shd w:fill="auto" w:val="clear"/>
-              <w:vertAlign w:val="baseline"/>
             </w:rPr>
           </w:pPr>
-          <w:hyperlink w:anchor="_1y810tw">
+          <w:hyperlink w:anchor="_2xcytpi">
             <w:r>
               <w:rPr>
-                <w:rFonts w:ascii="Times New Roman" w:cs="Times New Roman" w:eastAsia="Times New Roman" w:hAnsi="Times New Roman"/>
-                <w:b w:val="0"/>
-                <w:i w:val="0"/>
-                <w:smallCaps w:val="0"/>
-                <w:strike w:val="0"/>
-                <w:color w:val="00000a"/>
-                <w:sz w:val="24"/>
-                <w:szCs w:val="24"/>
-                <w:u w:val="none"/>
-                <w:shd w:fill="auto" w:val="clear"/>
-                <w:vertAlign w:val="baseline"/>
+                <w:b w:val="1"/>
+                <w:color w:val="000000"/>
                 <w:rtl w:val="0"/>
               </w:rPr>
-              <w:t xml:space="preserve">Реализация полученной системы в среде выбранной СУБД (MS SQL Server)</w:t>
-              <w:tab/>
-              <w:t xml:space="preserve">8</w:t>
+              <w:t xml:space="preserve">Реализация средств обеспечения целостности БД</w:t>
             </w:r>
           </w:hyperlink>
+          <w:r>
+            <w:rPr>
+              <w:b w:val="1"/>
+              <w:color w:val="000000"/>
+              <w:rtl w:val="0"/>
+            </w:rPr>
+            <w:tab/>
+          </w:r>
+          <w:r>
+            <w:fldChar w:fldCharType="begin"/>
+            <w:instrText xml:space="preserve"> PAGEREF _2xcytpi \h </w:instrText>
+            <w:fldChar w:fldCharType="separate"/>
+          </w:r>
+          <w:r>
+            <w:rPr>
+              <w:b w:val="1"/>
+              <w:color w:val="000000"/>
+              <w:rtl w:val="0"/>
+            </w:rPr>
+            <w:t xml:space="preserve">9</w:t>
+          </w:r>
+          <w:r>
+            <w:fldChar w:fldCharType="end"/>
+          </w:r>
           <w:r>
             <w:rPr>
               <w:rtl w:val="0"/>
@@ -1543,59 +1492,50 @@
         </w:p>
         <w:p>
           <w:pPr>
-            <w:keepNext w:val="0"/>
-            <w:keepLines w:val="0"/>
-            <w:widowControl w:val="1"/>
-            <w:pBdr>
-              <w:top w:space="0" w:sz="0" w:val="nil"/>
-              <w:left w:space="0" w:sz="0" w:val="nil"/>
-              <w:bottom w:space="0" w:sz="0" w:val="nil"/>
-              <w:right w:space="0" w:sz="0" w:val="nil"/>
-              <w:between w:space="0" w:sz="0" w:val="nil"/>
-            </w:pBdr>
-            <w:shd w:fill="auto" w:val="clear"/>
             <w:tabs>
-              <w:tab w:val="right" w:pos="9345"/>
+              <w:tab w:val="right" w:pos="9359"/>
             </w:tabs>
-            <w:spacing w:after="100" w:before="0" w:line="276" w:lineRule="auto"/>
-            <w:ind w:left="0" w:right="0" w:firstLine="0"/>
+            <w:spacing w:before="200" w:line="240" w:lineRule="auto"/>
+            <w:ind w:left="0" w:firstLine="0"/>
             <w:contextualSpacing w:val="0"/>
-            <w:jc w:val="left"/>
             <w:rPr>
-              <w:rFonts w:ascii="Times New Roman" w:cs="Times New Roman" w:eastAsia="Times New Roman" w:hAnsi="Times New Roman"/>
-              <w:b w:val="0"/>
-              <w:i w:val="0"/>
-              <w:smallCaps w:val="0"/>
-              <w:strike w:val="0"/>
               <w:color w:val="000000"/>
-              <w:sz w:val="24"/>
-              <w:szCs w:val="24"/>
-              <w:u w:val="none"/>
-              <w:shd w:fill="auto" w:val="clear"/>
-              <w:vertAlign w:val="baseline"/>
             </w:rPr>
           </w:pPr>
-          <w:hyperlink w:anchor="_2xcytpi">
+          <w:hyperlink w:anchor="_1gf8i83">
             <w:r>
               <w:rPr>
-                <w:rFonts w:ascii="Times New Roman" w:cs="Times New Roman" w:eastAsia="Times New Roman" w:hAnsi="Times New Roman"/>
-                <w:b w:val="0"/>
-                <w:i w:val="0"/>
-                <w:smallCaps w:val="0"/>
-                <w:strike w:val="0"/>
-                <w:color w:val="00000a"/>
-                <w:sz w:val="24"/>
-                <w:szCs w:val="24"/>
-                <w:u w:val="none"/>
-                <w:shd w:fill="auto" w:val="clear"/>
-                <w:vertAlign w:val="baseline"/>
+                <w:b w:val="1"/>
+                <w:color w:val="000000"/>
                 <w:rtl w:val="0"/>
               </w:rPr>
-              <w:t xml:space="preserve">Реализация средств обеспечения целостности БД</w:t>
-              <w:tab/>
-              <w:t xml:space="preserve">9</w:t>
+              <w:t xml:space="preserve">Триггеры</w:t>
             </w:r>
           </w:hyperlink>
+          <w:r>
+            <w:rPr>
+              <w:b w:val="1"/>
+              <w:color w:val="000000"/>
+              <w:rtl w:val="0"/>
+            </w:rPr>
+            <w:tab/>
+          </w:r>
+          <w:r>
+            <w:fldChar w:fldCharType="begin"/>
+            <w:instrText xml:space="preserve"> PAGEREF _1gf8i83 \h </w:instrText>
+            <w:fldChar w:fldCharType="separate"/>
+          </w:r>
+          <w:r>
+            <w:rPr>
+              <w:b w:val="1"/>
+              <w:color w:val="000000"/>
+              <w:rtl w:val="0"/>
+            </w:rPr>
+            <w:t xml:space="preserve">10</w:t>
+          </w:r>
+          <w:r>
+            <w:fldChar w:fldCharType="end"/>
+          </w:r>
           <w:r>
             <w:rPr>
               <w:rtl w:val="0"/>
@@ -1604,77 +1544,50 @@
         </w:p>
         <w:p>
           <w:pPr>
-            <w:keepNext w:val="0"/>
-            <w:keepLines w:val="0"/>
-            <w:widowControl w:val="1"/>
-            <w:pBdr>
-              <w:top w:space="0" w:sz="0" w:val="nil"/>
-              <w:left w:space="0" w:sz="0" w:val="nil"/>
-              <w:bottom w:space="0" w:sz="0" w:val="nil"/>
-              <w:right w:space="0" w:sz="0" w:val="nil"/>
-              <w:between w:space="0" w:sz="0" w:val="nil"/>
-            </w:pBdr>
-            <w:shd w:fill="auto" w:val="clear"/>
             <w:tabs>
-              <w:tab w:val="right" w:pos="9345"/>
+              <w:tab w:val="right" w:pos="9359"/>
             </w:tabs>
-            <w:spacing w:after="100" w:before="0" w:line="276" w:lineRule="auto"/>
-            <w:ind w:left="0" w:right="0" w:firstLine="0"/>
+            <w:spacing w:before="200" w:line="240" w:lineRule="auto"/>
+            <w:ind w:left="0" w:firstLine="0"/>
             <w:contextualSpacing w:val="0"/>
-            <w:jc w:val="left"/>
             <w:rPr>
-              <w:rFonts w:ascii="Times New Roman" w:cs="Times New Roman" w:eastAsia="Times New Roman" w:hAnsi="Times New Roman"/>
-              <w:b w:val="0"/>
-              <w:i w:val="0"/>
-              <w:smallCaps w:val="0"/>
-              <w:strike w:val="0"/>
               <w:color w:val="000000"/>
-              <w:sz w:val="24"/>
-              <w:szCs w:val="24"/>
-              <w:u w:val="none"/>
-              <w:shd w:fill="auto" w:val="clear"/>
-              <w:vertAlign w:val="baseline"/>
             </w:rPr>
           </w:pPr>
-          <w:hyperlink w:anchor="_1ci93xb">
+          <w:hyperlink w:anchor="_upglbi">
             <w:r>
               <w:rPr>
-                <w:rFonts w:ascii="Times New Roman" w:cs="Times New Roman" w:eastAsia="Times New Roman" w:hAnsi="Times New Roman"/>
-                <w:b w:val="0"/>
-                <w:i w:val="1"/>
-                <w:smallCaps w:val="0"/>
-                <w:strike w:val="0"/>
-                <w:color w:val="00000a"/>
-                <w:sz w:val="24"/>
-                <w:szCs w:val="24"/>
-                <w:u w:val="none"/>
-                <w:shd w:fill="auto" w:val="clear"/>
-                <w:vertAlign w:val="baseline"/>
+                <w:b w:val="1"/>
+                <w:color w:val="000000"/>
                 <w:rtl w:val="0"/>
               </w:rPr>
-              <w:t xml:space="preserve">Ограничения</w:t>
+              <w:t xml:space="preserve">Хранимые процедуры (функции)</w:t>
             </w:r>
           </w:hyperlink>
-          <w:hyperlink w:anchor="_1ci93xb">
-            <w:r>
-              <w:rPr>
-                <w:rFonts w:ascii="Times New Roman" w:cs="Times New Roman" w:eastAsia="Times New Roman" w:hAnsi="Times New Roman"/>
-                <w:b w:val="0"/>
-                <w:i w:val="0"/>
-                <w:smallCaps w:val="0"/>
-                <w:strike w:val="0"/>
-                <w:color w:val="00000a"/>
-                <w:sz w:val="24"/>
-                <w:szCs w:val="24"/>
-                <w:u w:val="none"/>
-                <w:shd w:fill="auto" w:val="clear"/>
-                <w:vertAlign w:val="baseline"/>
-                <w:rtl w:val="0"/>
-              </w:rPr>
-              <w:tab/>
-              <w:t xml:space="preserve">9</w:t>
-            </w:r>
-          </w:hyperlink>
+          <w:r>
+            <w:rPr>
+              <w:b w:val="1"/>
+              <w:color w:val="000000"/>
+              <w:rtl w:val="0"/>
+            </w:rPr>
+            <w:tab/>
+          </w:r>
+          <w:r>
+            <w:fldChar w:fldCharType="begin"/>
+            <w:instrText xml:space="preserve"> PAGEREF _upglbi \h </w:instrText>
+            <w:fldChar w:fldCharType="separate"/>
+          </w:r>
+          <w:r>
+            <w:rPr>
+              <w:b w:val="1"/>
+              <w:color w:val="000000"/>
+              <w:rtl w:val="0"/>
+            </w:rPr>
+            <w:t xml:space="preserve">12</w:t>
+          </w:r>
+          <w:r>
+            <w:fldChar w:fldCharType="end"/>
+          </w:r>
           <w:r>
             <w:rPr>
               <w:rtl w:val="0"/>
@@ -1683,59 +1596,50 @@
         </w:p>
         <w:p>
           <w:pPr>
-            <w:keepNext w:val="0"/>
-            <w:keepLines w:val="0"/>
-            <w:widowControl w:val="1"/>
-            <w:pBdr>
-              <w:top w:space="0" w:sz="0" w:val="nil"/>
-              <w:left w:space="0" w:sz="0" w:val="nil"/>
-              <w:bottom w:space="0" w:sz="0" w:val="nil"/>
-              <w:right w:space="0" w:sz="0" w:val="nil"/>
-              <w:between w:space="0" w:sz="0" w:val="nil"/>
-            </w:pBdr>
-            <w:shd w:fill="auto" w:val="clear"/>
             <w:tabs>
-              <w:tab w:val="right" w:pos="9345"/>
+              <w:tab w:val="right" w:pos="9359"/>
             </w:tabs>
-            <w:spacing w:after="100" w:before="0" w:line="276" w:lineRule="auto"/>
-            <w:ind w:left="0" w:right="0" w:firstLine="0"/>
+            <w:spacing w:before="200" w:line="240" w:lineRule="auto"/>
+            <w:ind w:left="0" w:firstLine="0"/>
             <w:contextualSpacing w:val="0"/>
-            <w:jc w:val="left"/>
             <w:rPr>
-              <w:rFonts w:ascii="Times New Roman" w:cs="Times New Roman" w:eastAsia="Times New Roman" w:hAnsi="Times New Roman"/>
-              <w:b w:val="0"/>
-              <w:i w:val="0"/>
-              <w:smallCaps w:val="0"/>
-              <w:strike w:val="0"/>
               <w:color w:val="000000"/>
-              <w:sz w:val="24"/>
-              <w:szCs w:val="24"/>
-              <w:u w:val="none"/>
-              <w:shd w:fill="auto" w:val="clear"/>
-              <w:vertAlign w:val="baseline"/>
             </w:rPr>
           </w:pPr>
-          <w:hyperlink w:anchor="_1gf8i83">
+          <w:hyperlink w:anchor="_2koq656">
             <w:r>
               <w:rPr>
-                <w:rFonts w:ascii="Times New Roman" w:cs="Times New Roman" w:eastAsia="Times New Roman" w:hAnsi="Times New Roman"/>
-                <w:b w:val="0"/>
-                <w:i w:val="0"/>
-                <w:smallCaps w:val="0"/>
-                <w:strike w:val="0"/>
-                <w:color w:val="00000a"/>
-                <w:sz w:val="24"/>
-                <w:szCs w:val="24"/>
-                <w:u w:val="none"/>
-                <w:shd w:fill="auto" w:val="clear"/>
-                <w:vertAlign w:val="baseline"/>
+                <w:b w:val="1"/>
+                <w:color w:val="000000"/>
                 <w:rtl w:val="0"/>
               </w:rPr>
-              <w:t xml:space="preserve">Триггеры</w:t>
-              <w:tab/>
-              <w:t xml:space="preserve">10</w:t>
+              <w:t xml:space="preserve">Заключение</w:t>
             </w:r>
           </w:hyperlink>
+          <w:r>
+            <w:rPr>
+              <w:b w:val="1"/>
+              <w:color w:val="000000"/>
+              <w:rtl w:val="0"/>
+            </w:rPr>
+            <w:tab/>
+          </w:r>
+          <w:r>
+            <w:fldChar w:fldCharType="begin"/>
+            <w:instrText xml:space="preserve"> PAGEREF _2koq656 \h </w:instrText>
+            <w:fldChar w:fldCharType="separate"/>
+          </w:r>
+          <w:r>
+            <w:rPr>
+              <w:b w:val="1"/>
+              <w:color w:val="000000"/>
+              <w:rtl w:val="0"/>
+            </w:rPr>
+            <w:t xml:space="preserve">15</w:t>
+          </w:r>
+          <w:r>
+            <w:fldChar w:fldCharType="end"/>
+          </w:r>
           <w:r>
             <w:rPr>
               <w:rtl w:val="0"/>
@@ -1744,181 +1648,50 @@
         </w:p>
         <w:p>
           <w:pPr>
-            <w:keepNext w:val="0"/>
-            <w:keepLines w:val="0"/>
-            <w:widowControl w:val="1"/>
-            <w:pBdr>
-              <w:top w:space="0" w:sz="0" w:val="nil"/>
-              <w:left w:space="0" w:sz="0" w:val="nil"/>
-              <w:bottom w:space="0" w:sz="0" w:val="nil"/>
-              <w:right w:space="0" w:sz="0" w:val="nil"/>
-              <w:between w:space="0" w:sz="0" w:val="nil"/>
-            </w:pBdr>
-            <w:shd w:fill="auto" w:val="clear"/>
             <w:tabs>
-              <w:tab w:val="right" w:pos="9345"/>
+              <w:tab w:val="right" w:pos="9359"/>
             </w:tabs>
-            <w:spacing w:after="100" w:before="0" w:line="276" w:lineRule="auto"/>
-            <w:ind w:left="0" w:right="0" w:firstLine="0"/>
+            <w:spacing w:after="80" w:before="200" w:line="240" w:lineRule="auto"/>
+            <w:ind w:left="0" w:firstLine="0"/>
             <w:contextualSpacing w:val="0"/>
-            <w:jc w:val="left"/>
             <w:rPr>
-              <w:rFonts w:ascii="Times New Roman" w:cs="Times New Roman" w:eastAsia="Times New Roman" w:hAnsi="Times New Roman"/>
-              <w:b w:val="0"/>
-              <w:i w:val="0"/>
-              <w:smallCaps w:val="0"/>
-              <w:strike w:val="0"/>
               <w:color w:val="000000"/>
-              <w:sz w:val="24"/>
-              <w:szCs w:val="24"/>
-              <w:u w:val="none"/>
-              <w:shd w:fill="auto" w:val="clear"/>
-              <w:vertAlign w:val="baseline"/>
             </w:rPr>
           </w:pPr>
-          <w:hyperlink w:anchor="_upglbi">
+          <w:hyperlink w:anchor="_3jtnz0s">
             <w:r>
               <w:rPr>
-                <w:rFonts w:ascii="Times New Roman" w:cs="Times New Roman" w:eastAsia="Times New Roman" w:hAnsi="Times New Roman"/>
-                <w:b w:val="0"/>
-                <w:i w:val="0"/>
-                <w:smallCaps w:val="0"/>
-                <w:strike w:val="0"/>
-                <w:color w:val="00000a"/>
-                <w:sz w:val="24"/>
-                <w:szCs w:val="24"/>
-                <w:u w:val="none"/>
-                <w:shd w:fill="auto" w:val="clear"/>
-                <w:vertAlign w:val="baseline"/>
+                <w:b w:val="1"/>
+                <w:color w:val="000000"/>
                 <w:rtl w:val="0"/>
               </w:rPr>
-              <w:t xml:space="preserve">Хранимые процедуры</w:t>
-              <w:tab/>
-              <w:t xml:space="preserve">12</w:t>
+              <w:t xml:space="preserve">Список использованной литературы</w:t>
             </w:r>
           </w:hyperlink>
           <w:r>
             <w:rPr>
+              <w:b w:val="1"/>
+              <w:color w:val="000000"/>
               <w:rtl w:val="0"/>
             </w:rPr>
+            <w:tab/>
           </w:r>
-        </w:p>
-        <w:p>
-          <w:pPr>
-            <w:keepNext w:val="0"/>
-            <w:keepLines w:val="0"/>
-            <w:widowControl w:val="1"/>
-            <w:pBdr>
-              <w:top w:space="0" w:sz="0" w:val="nil"/>
-              <w:left w:space="0" w:sz="0" w:val="nil"/>
-              <w:bottom w:space="0" w:sz="0" w:val="nil"/>
-              <w:right w:space="0" w:sz="0" w:val="nil"/>
-              <w:between w:space="0" w:sz="0" w:val="nil"/>
-            </w:pBdr>
-            <w:shd w:fill="auto" w:val="clear"/>
-            <w:tabs>
-              <w:tab w:val="right" w:pos="9345"/>
-            </w:tabs>
-            <w:spacing w:after="100" w:before="0" w:line="276" w:lineRule="auto"/>
-            <w:ind w:left="0" w:right="0" w:firstLine="0"/>
-            <w:contextualSpacing w:val="0"/>
-            <w:jc w:val="left"/>
-            <w:rPr>
-              <w:rFonts w:ascii="Times New Roman" w:cs="Times New Roman" w:eastAsia="Times New Roman" w:hAnsi="Times New Roman"/>
-              <w:b w:val="0"/>
-              <w:i w:val="0"/>
-              <w:smallCaps w:val="0"/>
-              <w:strike w:val="0"/>
-              <w:color w:val="000000"/>
-              <w:sz w:val="24"/>
-              <w:szCs w:val="24"/>
-              <w:u w:val="none"/>
-              <w:shd w:fill="auto" w:val="clear"/>
-              <w:vertAlign w:val="baseline"/>
-            </w:rPr>
-          </w:pPr>
-          <w:hyperlink w:anchor="_2koq656">
-            <w:r>
-              <w:rPr>
-                <w:rFonts w:ascii="Times New Roman" w:cs="Times New Roman" w:eastAsia="Times New Roman" w:hAnsi="Times New Roman"/>
-                <w:b w:val="0"/>
-                <w:i w:val="0"/>
-                <w:smallCaps w:val="0"/>
-                <w:strike w:val="0"/>
-                <w:color w:val="00000a"/>
-                <w:sz w:val="24"/>
-                <w:szCs w:val="24"/>
-                <w:u w:val="none"/>
-                <w:shd w:fill="auto" w:val="clear"/>
-                <w:vertAlign w:val="baseline"/>
-                <w:rtl w:val="0"/>
-              </w:rPr>
-              <w:t xml:space="preserve">Заключение</w:t>
-              <w:tab/>
-              <w:t xml:space="preserve">15</w:t>
-            </w:r>
-          </w:hyperlink>
+          <w:r>
+            <w:fldChar w:fldCharType="begin"/>
+            <w:instrText xml:space="preserve"> PAGEREF _3jtnz0s \h </w:instrText>
+            <w:fldChar w:fldCharType="separate"/>
+          </w:r>
           <w:r>
             <w:rPr>
+              <w:b w:val="1"/>
+              <w:color w:val="000000"/>
               <w:rtl w:val="0"/>
             </w:rPr>
+            <w:t xml:space="preserve">15</w:t>
           </w:r>
-        </w:p>
-        <w:p>
-          <w:pPr>
-            <w:keepNext w:val="0"/>
-            <w:keepLines w:val="0"/>
-            <w:widowControl w:val="1"/>
-            <w:pBdr>
-              <w:top w:space="0" w:sz="0" w:val="nil"/>
-              <w:left w:space="0" w:sz="0" w:val="nil"/>
-              <w:bottom w:space="0" w:sz="0" w:val="nil"/>
-              <w:right w:space="0" w:sz="0" w:val="nil"/>
-              <w:between w:space="0" w:sz="0" w:val="nil"/>
-            </w:pBdr>
-            <w:shd w:fill="auto" w:val="clear"/>
-            <w:tabs>
-              <w:tab w:val="right" w:pos="9345"/>
-            </w:tabs>
-            <w:spacing w:after="100" w:before="0" w:line="276" w:lineRule="auto"/>
-            <w:ind w:left="0" w:right="0" w:firstLine="0"/>
-            <w:contextualSpacing w:val="0"/>
-            <w:jc w:val="left"/>
-            <w:rPr>
-              <w:rFonts w:ascii="Times New Roman" w:cs="Times New Roman" w:eastAsia="Times New Roman" w:hAnsi="Times New Roman"/>
-              <w:b w:val="0"/>
-              <w:i w:val="0"/>
-              <w:smallCaps w:val="0"/>
-              <w:strike w:val="0"/>
-              <w:color w:val="000000"/>
-              <w:sz w:val="24"/>
-              <w:szCs w:val="24"/>
-              <w:u w:val="none"/>
-              <w:shd w:fill="auto" w:val="clear"/>
-              <w:vertAlign w:val="baseline"/>
-            </w:rPr>
-          </w:pPr>
-          <w:hyperlink w:anchor="_3jtnz0s">
-            <w:r>
-              <w:rPr>
-                <w:rFonts w:ascii="Times New Roman" w:cs="Times New Roman" w:eastAsia="Times New Roman" w:hAnsi="Times New Roman"/>
-                <w:b w:val="0"/>
-                <w:i w:val="0"/>
-                <w:smallCaps w:val="0"/>
-                <w:strike w:val="0"/>
-                <w:color w:val="00000a"/>
-                <w:sz w:val="24"/>
-                <w:szCs w:val="24"/>
-                <w:u w:val="none"/>
-                <w:shd w:fill="auto" w:val="clear"/>
-                <w:vertAlign w:val="baseline"/>
-                <w:rtl w:val="0"/>
-              </w:rPr>
-              <w:t xml:space="preserve">Список использованной литературы</w:t>
-              <w:tab/>
-              <w:t xml:space="preserve">15</w:t>
-            </w:r>
-          </w:hyperlink>
+          <w:r>
+            <w:fldChar w:fldCharType="end"/>
+          </w:r>
           <w:r>
             <w:rPr>
               <w:rtl w:val="0"/>
@@ -1940,7 +1713,7 @@
           <w:szCs w:val="28"/>
         </w:rPr>
       </w:pPr>
-      <w:bookmarkStart w:colFirst="0" w:colLast="0" w:name="_30j0zll" w:id="1"/>
+      <w:bookmarkStart w:colFirst="0" w:colLast="0" w:name="_jophjdhix1v3" w:id="1"/>
       <w:bookmarkEnd w:id="1"/>
       <w:r>
         <w:br w:type="page"/>
@@ -5670,12 +5443,12 @@
           <wp:inline distB="114300" distT="114300" distL="114300" distR="114300">
             <wp:extent cx="5942965" cy="4495800"/>
             <wp:effectExtent b="0" l="0" r="0" t="0"/>
-            <wp:docPr id="13" name="image1.jpg"/>
+            <wp:docPr id="13" name="image12.jpg"/>
             <a:graphic>
               <a:graphicData uri="http://schemas.openxmlformats.org/drawingml/2006/picture">
                 <pic:pic>
                   <pic:nvPicPr>
-                    <pic:cNvPr id="0" name="image1.jpg"/>
+                    <pic:cNvPr id="0" name="image12.jpg"/>
                     <pic:cNvPicPr preferRelativeResize="0"/>
                   </pic:nvPicPr>
                   <pic:blipFill>
@@ -5849,12 +5622,12 @@
           <wp:inline distB="0" distT="0" distL="0" distR="0">
             <wp:extent cx="4648200" cy="981075"/>
             <wp:effectExtent b="0" l="0" r="0" t="0"/>
-            <wp:docPr id="12" name="image2.png"/>
+            <wp:docPr id="12" name="image4.png"/>
             <a:graphic>
               <a:graphicData uri="http://schemas.openxmlformats.org/drawingml/2006/picture">
                 <pic:pic>
                   <pic:nvPicPr>
-                    <pic:cNvPr id="0" name="image2.png"/>
+                    <pic:cNvPr id="0" name="image4.png"/>
                     <pic:cNvPicPr preferRelativeResize="0"/>
                   </pic:nvPicPr>
                   <pic:blipFill>
@@ -6644,6 +6417,70 @@
     </w:p>
     <w:p>
       <w:pPr>
+        <w:contextualSpacing w:val="0"/>
+        <w:rPr>
+          <w:sz w:val="28"/>
+          <w:szCs w:val="28"/>
+        </w:rPr>
+      </w:pPr>
+      <w:r>
+        <w:rPr>
+          <w:rtl w:val="0"/>
+        </w:rPr>
+      </w:r>
+    </w:p>
+    <w:p>
+      <w:pPr>
+        <w:contextualSpacing w:val="0"/>
+        <w:rPr>
+          <w:sz w:val="28"/>
+          <w:szCs w:val="28"/>
+        </w:rPr>
+      </w:pPr>
+      <w:r>
+        <w:rPr>
+          <w:rtl w:val="0"/>
+        </w:rPr>
+      </w:r>
+    </w:p>
+    <w:p>
+      <w:pPr>
+        <w:contextualSpacing w:val="0"/>
+        <w:rPr>
+          <w:sz w:val="28"/>
+          <w:szCs w:val="28"/>
+        </w:rPr>
+      </w:pPr>
+      <w:r>
+        <w:rPr>
+          <w:sz w:val="28"/>
+          <w:szCs w:val="28"/>
+          <w:rtl w:val="0"/>
+        </w:rPr>
+        <w:t xml:space="preserve">Данная схема не является нормализованной, так как </w:t>
+      </w:r>
+      <w:r>
+        <w:rPr>
+          <w:i w:val="1"/>
+          <w:sz w:val="28"/>
+          <w:szCs w:val="28"/>
+          <w:rtl w:val="0"/>
+        </w:rPr>
+        <w:t xml:space="preserve">user_id </w:t>
+      </w:r>
+      <w:r>
+        <w:rPr>
+          <w:sz w:val="28"/>
+          <w:szCs w:val="28"/>
+          <w:rtl w:val="0"/>
+        </w:rPr>
+        <w:t xml:space="preserve">дублируется лишний раз в зависимых сущностях. Это сделано для упрощения работы с бизнес-логикой и реализации сценариев: создание пользователем не привязанных ни к чему “чувств”, “объектов”, “событий”, “тегов”.</w:t>
+        <w:br w:type="textWrapping"/>
+        <w:t xml:space="preserve">Такой механизм создания сущностей, позволит пользователю системы чувствовать гибкость в работе с ней и улучшит пользовательский опыт.</w:t>
+      </w:r>
+    </w:p>
+    <w:p>
+      <w:pPr>
         <w:pStyle w:val="Heading1"/>
         <w:ind w:left="360"/>
         <w:contextualSpacing w:val="0"/>
@@ -6702,12 +6539,12 @@
           <wp:inline distB="114300" distT="114300" distL="114300" distR="114300">
             <wp:extent cx="5942965" cy="3873500"/>
             <wp:effectExtent b="0" l="0" r="0" t="0"/>
-            <wp:docPr id="5" name="image6.jpg"/>
+            <wp:docPr id="5" name="image2.jpg"/>
             <a:graphic>
               <a:graphicData uri="http://schemas.openxmlformats.org/drawingml/2006/picture">
                 <pic:pic>
                   <pic:nvPicPr>
-                    <pic:cNvPr id="0" name="image6.jpg"/>
+                    <pic:cNvPr id="0" name="image2.jpg"/>
                     <pic:cNvPicPr preferRelativeResize="0"/>
                   </pic:nvPicPr>
                   <pic:blipFill>
@@ -8090,12 +7927,12 @@
           <wp:inline distB="114300" distT="114300" distL="114300" distR="114300">
             <wp:extent cx="5942965" cy="3289300"/>
             <wp:effectExtent b="0" l="0" r="0" t="0"/>
-            <wp:docPr id="11" name="image11.jpg"/>
+            <wp:docPr id="11" name="image9.jpg"/>
             <a:graphic>
               <a:graphicData uri="http://schemas.openxmlformats.org/drawingml/2006/picture">
                 <pic:pic>
                   <pic:nvPicPr>
-                    <pic:cNvPr id="0" name="image11.jpg"/>
+                    <pic:cNvPr id="0" name="image9.jpg"/>
                     <pic:cNvPicPr preferRelativeResize="0"/>
                   </pic:nvPicPr>
                   <pic:blipFill>
@@ -8329,12 +8166,12 @@
           <wp:inline distB="114300" distT="114300" distL="114300" distR="114300">
             <wp:extent cx="5942965" cy="1943100"/>
             <wp:effectExtent b="0" l="0" r="0" t="0"/>
-            <wp:docPr id="6" name="image9.jpg"/>
+            <wp:docPr id="6" name="image1.jpg"/>
             <a:graphic>
               <a:graphicData uri="http://schemas.openxmlformats.org/drawingml/2006/picture">
                 <pic:pic>
                   <pic:nvPicPr>
-                    <pic:cNvPr id="0" name="image9.jpg"/>
+                    <pic:cNvPr id="0" name="image1.jpg"/>
                     <pic:cNvPicPr preferRelativeResize="0"/>
                   </pic:nvPicPr>
                   <pic:blipFill>
@@ -8532,12 +8369,12 @@
           <wp:inline distB="114300" distT="114300" distL="114300" distR="114300">
             <wp:extent cx="5942965" cy="1206500"/>
             <wp:effectExtent b="0" l="0" r="0" t="0"/>
-            <wp:docPr id="10" name="image3.jpg"/>
+            <wp:docPr id="10" name="image10.jpg"/>
             <a:graphic>
               <a:graphicData uri="http://schemas.openxmlformats.org/drawingml/2006/picture">
                 <pic:pic>
                   <pic:nvPicPr>
-                    <pic:cNvPr id="0" name="image3.jpg"/>
+                    <pic:cNvPr id="0" name="image10.jpg"/>
                     <pic:cNvPicPr preferRelativeResize="0"/>
                   </pic:nvPicPr>
                   <pic:blipFill>
@@ -8825,12 +8662,12 @@
           <wp:inline distB="114300" distT="114300" distL="114300" distR="114300">
             <wp:extent cx="5942965" cy="838200"/>
             <wp:effectExtent b="0" l="0" r="0" t="0"/>
-            <wp:docPr id="8" name="image7.png"/>
+            <wp:docPr id="8" name="image6.png"/>
             <a:graphic>
               <a:graphicData uri="http://schemas.openxmlformats.org/drawingml/2006/picture">
                 <pic:pic>
                   <pic:nvPicPr>
-                    <pic:cNvPr id="0" name="image7.png"/>
+                    <pic:cNvPr id="0" name="image6.png"/>
                     <pic:cNvPicPr preferRelativeResize="0"/>
                   </pic:nvPicPr>
                   <pic:blipFill>
@@ -8987,12 +8824,12 @@
           <wp:inline distB="114300" distT="114300" distL="114300" distR="114300">
             <wp:extent cx="5942965" cy="3771900"/>
             <wp:effectExtent b="0" l="0" r="0" t="0"/>
-            <wp:docPr id="7" name="image10.jpg"/>
+            <wp:docPr id="7" name="image11.jpg"/>
             <a:graphic>
               <a:graphicData uri="http://schemas.openxmlformats.org/drawingml/2006/picture">
                 <pic:pic>
                   <pic:nvPicPr>
-                    <pic:cNvPr id="0" name="image10.jpg"/>
+                    <pic:cNvPr id="0" name="image11.jpg"/>
                     <pic:cNvPicPr preferRelativeResize="0"/>
                   </pic:nvPicPr>
                   <pic:blipFill>
@@ -9022,12 +8859,12 @@
           <wp:inline distB="114300" distT="114300" distL="114300" distR="114300">
             <wp:extent cx="5942965" cy="2451100"/>
             <wp:effectExtent b="0" l="0" r="0" t="0"/>
-            <wp:docPr id="14" name="image14.jpg"/>
+            <wp:docPr id="14" name="image5.jpg"/>
             <a:graphic>
               <a:graphicData uri="http://schemas.openxmlformats.org/drawingml/2006/picture">
                 <pic:pic>
                   <pic:nvPicPr>
-                    <pic:cNvPr id="0" name="image14.jpg"/>
+                    <pic:cNvPr id="0" name="image5.jpg"/>
                     <pic:cNvPicPr preferRelativeResize="0"/>
                   </pic:nvPicPr>
                   <pic:blipFill>
@@ -9133,12 +8970,12 @@
           <wp:inline distB="114300" distT="114300" distL="114300" distR="114300">
             <wp:extent cx="5942965" cy="762000"/>
             <wp:effectExtent b="0" l="0" r="0" t="0"/>
-            <wp:docPr id="9" name="image5.png"/>
+            <wp:docPr id="9" name="image7.png"/>
             <a:graphic>
               <a:graphicData uri="http://schemas.openxmlformats.org/drawingml/2006/picture">
                 <pic:pic>
                   <pic:nvPicPr>
-                    <pic:cNvPr id="0" name="image5.png"/>
+                    <pic:cNvPr id="0" name="image7.png"/>
                     <pic:cNvPicPr preferRelativeResize="0"/>
                   </pic:nvPicPr>
                   <pic:blipFill>
@@ -9190,12 +9027,12 @@
           <wp:inline distB="114300" distT="114300" distL="114300" distR="114300">
             <wp:extent cx="5942965" cy="660400"/>
             <wp:effectExtent b="0" l="0" r="0" t="0"/>
-            <wp:docPr id="3" name="image4.png"/>
+            <wp:docPr id="3" name="image3.png"/>
             <a:graphic>
               <a:graphicData uri="http://schemas.openxmlformats.org/drawingml/2006/picture">
                 <pic:pic>
                   <pic:nvPicPr>
-                    <pic:cNvPr id="0" name="image4.png"/>
+                    <pic:cNvPr id="0" name="image3.png"/>
                     <pic:cNvPicPr preferRelativeResize="0"/>
                   </pic:nvPicPr>
                   <pic:blipFill>

</xml_diff>